<commit_message>
adding pdf version of the report
</commit_message>
<xml_diff>
--- a/modulo1/report.docx
+++ b/modulo1/report.docx
@@ -17,8 +17,10 @@
           <w:sz w:val="32"/>
           <w:szCs w:val="32"/>
         </w:rPr>
-        <w:t xml:space="preserve">Bio Informatics </w:t>
-      </w:r>
+        <w:t>Bio Informatics</w:t>
+      </w:r>
+      <w:bookmarkStart w:id="0" w:name="_GoBack"/>
+      <w:bookmarkEnd w:id="0"/>
     </w:p>
     <w:p>
       <w:pPr>
@@ -201,6 +203,18 @@
         </w:rPr>
         <w:t xml:space="preserve">, write a program to count the “GC” count, and plot a chart. The code to accomplish this task was written in Python and is located on Github on the following address:  </w:t>
       </w:r>
+      <w:hyperlink r:id="rId6" w:history="1">
+        <w:r>
+          <w:rPr>
+            <w:rStyle w:val="Hyperlink"/>
+            <w:rFonts w:ascii="Lucida Sans Unicode" w:hAnsi="Lucida Sans Unicode" w:cs="Lucida Sans Unicode"/>
+            <w:sz w:val="21"/>
+            <w:szCs w:val="21"/>
+            <w:shd w:val="clear" w:color="auto" w:fill="FFFFFF"/>
+          </w:rPr>
+          <w:t>sequence.py</w:t>
+        </w:r>
+      </w:hyperlink>
     </w:p>
     <w:p>
       <w:pPr>
@@ -295,7 +309,7 @@
                     <pic:cNvPicPr/>
                   </pic:nvPicPr>
                   <pic:blipFill>
-                    <a:blip r:embed="rId4" cstate="print">
+                    <a:blip r:embed="rId7" cstate="print">
                       <a:extLst>
                         <a:ext uri="{28A0092B-C50C-407E-A947-70E740481C1C}">
                           <a14:useLocalDpi xmlns:a14="http://schemas.microsoft.com/office/drawing/2010/main" val="0"/>
@@ -631,8 +645,32 @@
           <w:sz w:val="24"/>
           <w:szCs w:val="24"/>
         </w:rPr>
-        <w:t xml:space="preserve">The source code for Figure 2 is located at: </w:t>
-      </w:r>
+        <w:t>The source code for Figure 2 is located at:</w:t>
+      </w:r>
+      <w:r>
+        <w:rPr>
+          <w:sz w:val="24"/>
+          <w:szCs w:val="24"/>
+        </w:rPr>
+        <w:t xml:space="preserve"> </w:t>
+      </w:r>
+      <w:r>
+        <w:rPr>
+          <w:sz w:val="24"/>
+          <w:szCs w:val="24"/>
+        </w:rPr>
+        <w:t xml:space="preserve"> </w:t>
+      </w:r>
+      <w:hyperlink r:id="rId8" w:history="1">
+        <w:r>
+          <w:rPr>
+            <w:rStyle w:val="Hyperlink"/>
+            <w:sz w:val="24"/>
+            <w:szCs w:val="24"/>
+          </w:rPr>
+          <w:t>ACGTprobability.py</w:t>
+        </w:r>
+      </w:hyperlink>
     </w:p>
     <w:p>
       <w:pPr>
@@ -686,7 +724,7 @@
                     <pic:cNvPicPr/>
                   </pic:nvPicPr>
                   <pic:blipFill>
-                    <a:blip r:embed="rId5" cstate="print">
+                    <a:blip r:embed="rId9" cstate="print">
                       <a:extLst>
                         <a:ext uri="{28A0092B-C50C-407E-A947-70E740481C1C}">
                           <a14:useLocalDpi xmlns:a14="http://schemas.microsoft.com/office/drawing/2010/main" val="0"/>
@@ -936,21 +974,26 @@
         </w:rPr>
         <w:t xml:space="preserve">The source code for the Figure 3 chart is located at: </w:t>
       </w:r>
-      <w:bookmarkStart w:id="0" w:name="_GoBack"/>
-      <w:bookmarkEnd w:id="0"/>
-    </w:p>
-    <w:p>
-      <w:pPr>
-        <w:jc w:val="center"/>
-        <w:rPr>
-          <w:sz w:val="24"/>
-          <w:szCs w:val="24"/>
-        </w:rPr>
-      </w:pPr>
-    </w:p>
-    <w:p>
-      <w:pPr>
-        <w:jc w:val="center"/>
+      <w:r>
+        <w:rPr>
+          <w:sz w:val="24"/>
+          <w:szCs w:val="24"/>
+        </w:rPr>
+        <w:t xml:space="preserve"> </w:t>
+      </w:r>
+      <w:hyperlink r:id="rId10" w:history="1">
+        <w:r>
+          <w:rPr>
+            <w:rStyle w:val="Hyperlink"/>
+            <w:sz w:val="24"/>
+            <w:szCs w:val="24"/>
+          </w:rPr>
+          <w:t>mitocondria.py</w:t>
+        </w:r>
+      </w:hyperlink>
+    </w:p>
+    <w:p>
+      <w:pPr>
         <w:rPr>
           <w:sz w:val="24"/>
           <w:szCs w:val="24"/>
@@ -988,7 +1031,7 @@
                     <pic:cNvPicPr/>
                   </pic:nvPicPr>
                   <pic:blipFill>
-                    <a:blip r:embed="rId6" cstate="print">
+                    <a:blip r:embed="rId11" cstate="print">
                       <a:extLst>
                         <a:ext uri="{28A0092B-C50C-407E-A947-70E740481C1C}">
                           <a14:useLocalDpi xmlns:a14="http://schemas.microsoft.com/office/drawing/2010/main" val="0"/>
@@ -1075,6 +1118,7 @@
       </w:r>
     </w:p>
     <w:sectPr>
+      <w:headerReference w:type="default" r:id="rId12"/>
       <w:pgSz w:w="12240" w:h="15840"/>
       <w:pgMar w:top="1440" w:right="1440" w:bottom="1440" w:left="1440" w:header="720" w:footer="720" w:gutter="0"/>
       <w:cols w:space="720"/>
@@ -1082,6 +1126,88 @@
     </w:sectPr>
   </w:body>
 </w:document>
+</file>
+
+<file path=word/endnotes.xml><?xml version="1.0" encoding="utf-8"?>
+<w:endnotes xmlns:wpc="http://schemas.microsoft.com/office/word/2010/wordprocessingCanvas" xmlns:cx="http://schemas.microsoft.com/office/drawing/2014/chartex" xmlns:cx1="http://schemas.microsoft.com/office/drawing/2015/9/8/chartex" xmlns:cx2="http://schemas.microsoft.com/office/drawing/2015/10/21/chartex" xmlns:mc="http://schemas.openxmlformats.org/markup-compatibility/2006" xmlns:o="urn:schemas-microsoft-com:office:office" xmlns:r="http://schemas.openxmlformats.org/officeDocument/2006/relationships" xmlns:m="http://schemas.openxmlformats.org/officeDocument/2006/math" xmlns:v="urn:schemas-microsoft-com:vml" xmlns:wp14="http://schemas.microsoft.com/office/word/2010/wordprocessingDrawing" xmlns:wp="http://schemas.openxmlformats.org/drawingml/2006/wordprocessingDrawing" xmlns:w10="urn:schemas-microsoft-com:office:word" xmlns:w="http://schemas.openxmlformats.org/wordprocessingml/2006/main" xmlns:w14="http://schemas.microsoft.com/office/word/2010/wordml" xmlns:w15="http://schemas.microsoft.com/office/word/2012/wordml" xmlns:w16se="http://schemas.microsoft.com/office/word/2015/wordml/symex" xmlns:wpg="http://schemas.microsoft.com/office/word/2010/wordprocessingGroup" xmlns:wpi="http://schemas.microsoft.com/office/word/2010/wordprocessingInk" xmlns:wne="http://schemas.microsoft.com/office/word/2006/wordml" xmlns:wps="http://schemas.microsoft.com/office/word/2010/wordprocessingShape" mc:Ignorable="w14 w15 w16se wp14">
+  <w:endnote w:type="separator" w:id="-1">
+    <w:p>
+      <w:pPr>
+        <w:spacing w:after="0" w:line="240" w:lineRule="auto"/>
+      </w:pPr>
+      <w:r>
+        <w:separator/>
+      </w:r>
+    </w:p>
+  </w:endnote>
+  <w:endnote w:type="continuationSeparator" w:id="0">
+    <w:p>
+      <w:pPr>
+        <w:spacing w:after="0" w:line="240" w:lineRule="auto"/>
+      </w:pPr>
+      <w:r>
+        <w:continuationSeparator/>
+      </w:r>
+    </w:p>
+  </w:endnote>
+</w:endnotes>
+</file>
+
+<file path=word/footnotes.xml><?xml version="1.0" encoding="utf-8"?>
+<w:footnotes xmlns:wpc="http://schemas.microsoft.com/office/word/2010/wordprocessingCanvas" xmlns:cx="http://schemas.microsoft.com/office/drawing/2014/chartex" xmlns:cx1="http://schemas.microsoft.com/office/drawing/2015/9/8/chartex" xmlns:cx2="http://schemas.microsoft.com/office/drawing/2015/10/21/chartex" xmlns:mc="http://schemas.openxmlformats.org/markup-compatibility/2006" xmlns:o="urn:schemas-microsoft-com:office:office" xmlns:r="http://schemas.openxmlformats.org/officeDocument/2006/relationships" xmlns:m="http://schemas.openxmlformats.org/officeDocument/2006/math" xmlns:v="urn:schemas-microsoft-com:vml" xmlns:wp14="http://schemas.microsoft.com/office/word/2010/wordprocessingDrawing" xmlns:wp="http://schemas.openxmlformats.org/drawingml/2006/wordprocessingDrawing" xmlns:w10="urn:schemas-microsoft-com:office:word" xmlns:w="http://schemas.openxmlformats.org/wordprocessingml/2006/main" xmlns:w14="http://schemas.microsoft.com/office/word/2010/wordml" xmlns:w15="http://schemas.microsoft.com/office/word/2012/wordml" xmlns:w16se="http://schemas.microsoft.com/office/word/2015/wordml/symex" xmlns:wpg="http://schemas.microsoft.com/office/word/2010/wordprocessingGroup" xmlns:wpi="http://schemas.microsoft.com/office/word/2010/wordprocessingInk" xmlns:wne="http://schemas.microsoft.com/office/word/2006/wordml" xmlns:wps="http://schemas.microsoft.com/office/word/2010/wordprocessingShape" mc:Ignorable="w14 w15 w16se wp14">
+  <w:footnote w:type="separator" w:id="-1">
+    <w:p>
+      <w:pPr>
+        <w:spacing w:after="0" w:line="240" w:lineRule="auto"/>
+      </w:pPr>
+      <w:r>
+        <w:separator/>
+      </w:r>
+    </w:p>
+  </w:footnote>
+  <w:footnote w:type="continuationSeparator" w:id="0">
+    <w:p>
+      <w:pPr>
+        <w:spacing w:after="0" w:line="240" w:lineRule="auto"/>
+      </w:pPr>
+      <w:r>
+        <w:continuationSeparator/>
+      </w:r>
+    </w:p>
+  </w:footnote>
+</w:footnotes>
+</file>
+
+<file path=word/header1.xml><?xml version="1.0" encoding="utf-8"?>
+<w:hdr xmlns:wpc="http://schemas.microsoft.com/office/word/2010/wordprocessingCanvas" xmlns:cx="http://schemas.microsoft.com/office/drawing/2014/chartex" xmlns:cx1="http://schemas.microsoft.com/office/drawing/2015/9/8/chartex" xmlns:cx2="http://schemas.microsoft.com/office/drawing/2015/10/21/chartex" xmlns:mc="http://schemas.openxmlformats.org/markup-compatibility/2006" xmlns:o="urn:schemas-microsoft-com:office:office" xmlns:r="http://schemas.openxmlformats.org/officeDocument/2006/relationships" xmlns:m="http://schemas.openxmlformats.org/officeDocument/2006/math" xmlns:v="urn:schemas-microsoft-com:vml" xmlns:wp14="http://schemas.microsoft.com/office/word/2010/wordprocessingDrawing" xmlns:wp="http://schemas.openxmlformats.org/drawingml/2006/wordprocessingDrawing" xmlns:w10="urn:schemas-microsoft-com:office:word" xmlns:w="http://schemas.openxmlformats.org/wordprocessingml/2006/main" xmlns:w14="http://schemas.microsoft.com/office/word/2010/wordml" xmlns:w15="http://schemas.microsoft.com/office/word/2012/wordml" xmlns:w16se="http://schemas.microsoft.com/office/word/2015/wordml/symex" xmlns:wpg="http://schemas.microsoft.com/office/word/2010/wordprocessingGroup" xmlns:wpi="http://schemas.microsoft.com/office/word/2010/wordprocessingInk" xmlns:wne="http://schemas.microsoft.com/office/word/2006/wordml" xmlns:wps="http://schemas.microsoft.com/office/word/2010/wordprocessingShape" mc:Ignorable="w14 w15 w16se wp14">
+  <w:p>
+    <w:pPr>
+      <w:pStyle w:val="Header"/>
+      <w:jc w:val="right"/>
+    </w:pPr>
+    <w:r>
+      <w:t>Anna Paula Pawlicka Maule, 4624650</w:t>
+    </w:r>
+  </w:p>
+  <w:p>
+    <w:pPr>
+      <w:pStyle w:val="Header"/>
+      <w:jc w:val="right"/>
+    </w:pPr>
+    <w:r>
+      <w:t>September 5</w:t>
+    </w:r>
+    <w:r>
+      <w:rPr>
+        <w:vertAlign w:val="superscript"/>
+      </w:rPr>
+      <w:t>th</w:t>
+    </w:r>
+    <w:r>
+      <w:t>, 2016</w:t>
+    </w:r>
+  </w:p>
+</w:hdr>
 </file>
 
 <file path=word/styles.xml><?xml version="1.0" encoding="utf-8"?>
@@ -2064,6 +2190,50 @@
     <w:basedOn w:val="DefaultParagraphFont"/>
     <w:rsid w:val="00F204E9"/>
   </w:style>
+  <w:style w:type="paragraph" w:styleId="Header">
+    <w:name w:val="header"/>
+    <w:basedOn w:val="Normal"/>
+    <w:link w:val="HeaderChar"/>
+    <w:uiPriority w:val="99"/>
+    <w:unhideWhenUsed/>
+    <w:rsid w:val="007729E5"/>
+    <w:pPr>
+      <w:tabs>
+        <w:tab w:val="center" w:pos="4680"/>
+        <w:tab w:val="right" w:pos="9360"/>
+      </w:tabs>
+      <w:spacing w:after="0" w:line="240" w:lineRule="auto"/>
+    </w:pPr>
+  </w:style>
+  <w:style w:type="character" w:customStyle="1" w:styleId="HeaderChar">
+    <w:name w:val="Header Char"/>
+    <w:basedOn w:val="DefaultParagraphFont"/>
+    <w:link w:val="Header"/>
+    <w:uiPriority w:val="99"/>
+    <w:rsid w:val="007729E5"/>
+  </w:style>
+  <w:style w:type="paragraph" w:styleId="Footer">
+    <w:name w:val="footer"/>
+    <w:basedOn w:val="Normal"/>
+    <w:link w:val="FooterChar"/>
+    <w:uiPriority w:val="99"/>
+    <w:unhideWhenUsed/>
+    <w:rsid w:val="007729E5"/>
+    <w:pPr>
+      <w:tabs>
+        <w:tab w:val="center" w:pos="4680"/>
+        <w:tab w:val="right" w:pos="9360"/>
+      </w:tabs>
+      <w:spacing w:after="0" w:line="240" w:lineRule="auto"/>
+    </w:pPr>
+  </w:style>
+  <w:style w:type="character" w:customStyle="1" w:styleId="FooterChar">
+    <w:name w:val="Footer Char"/>
+    <w:basedOn w:val="DefaultParagraphFont"/>
+    <w:link w:val="Footer"/>
+    <w:uiPriority w:val="99"/>
+    <w:rsid w:val="007729E5"/>
+  </w:style>
 </w:styles>
 </file>
 

</xml_diff>